<commit_message>
Aggiunto class e sistemato use case + fix minori
</commit_message>
<xml_diff>
--- a/RASDv4.docx
+++ b/RASDv4.docx
@@ -12788,7 +12788,7 @@
         <w:lastRenderedPageBreak/>
         <w:drawing>
           <wp:inline distT="0" distB="0" distL="0" distR="0" wp14:anchorId="1B742A20" wp14:editId="5280D9FA">
-            <wp:extent cx="6462863" cy="6492240"/>
+            <wp:extent cx="6482400" cy="6511865"/>
             <wp:effectExtent l="0" t="0" r="0" b="0"/>
             <wp:docPr id="1" name="Immagine 1"/>
             <wp:cNvGraphicFramePr>
@@ -12816,7 +12816,7 @@
                   <pic:spPr>
                     <a:xfrm>
                       <a:off x="0" y="0"/>
-                      <a:ext cx="6482400" cy="6511866"/>
+                      <a:ext cx="6482400" cy="6511865"/>
                     </a:xfrm>
                     <a:prstGeom prst="rect">
                       <a:avLst/>
@@ -16059,6 +16059,408 @@
           <w:szCs w:val="28"/>
           <w:lang w:val="en-US"/>
         </w:rPr>
+        <w:t>Report damages</w:t>
+      </w:r>
+    </w:p>
+    <w:tbl>
+      <w:tblPr>
+        <w:tblStyle w:val="Grigliatabellachiara"/>
+        <w:tblW w:w="9634" w:type="dxa"/>
+        <w:tblLook w:val="04A0" w:firstRow="1" w:lastRow="0" w:firstColumn="1" w:lastColumn="0" w:noHBand="0" w:noVBand="1"/>
+      </w:tblPr>
+      <w:tblGrid>
+        <w:gridCol w:w="3539"/>
+        <w:gridCol w:w="6095"/>
+      </w:tblGrid>
+      <w:tr>
+        <w:tc>
+          <w:tcPr>
+            <w:tcW w:w="3539" w:type="dxa"/>
+          </w:tcPr>
+          <w:p>
+            <w:pPr>
+              <w:jc w:val="both"/>
+              <w:rPr>
+                <w:rFonts w:ascii="Century" w:hAnsi="Century" w:cs="Times New Roman"/>
+                <w:sz w:val="28"/>
+                <w:szCs w:val="28"/>
+                <w:lang w:val="en-US"/>
+              </w:rPr>
+            </w:pPr>
+            <w:r>
+              <w:rPr>
+                <w:rFonts w:ascii="Century" w:hAnsi="Century" w:cs="Times New Roman"/>
+                <w:i/>
+                <w:color w:val="262626" w:themeColor="text1" w:themeTint="D9"/>
+                <w:sz w:val="28"/>
+                <w:szCs w:val="28"/>
+                <w:lang w:val="en-US"/>
+              </w:rPr>
+              <w:t>Actors</w:t>
+            </w:r>
+          </w:p>
+        </w:tc>
+        <w:tc>
+          <w:tcPr>
+            <w:tcW w:w="6095" w:type="dxa"/>
+          </w:tcPr>
+          <w:p>
+            <w:pPr>
+              <w:jc w:val="both"/>
+              <w:rPr>
+                <w:rFonts w:ascii="Century" w:hAnsi="Century" w:cs="Times New Roman"/>
+                <w:sz w:val="28"/>
+                <w:szCs w:val="28"/>
+                <w:lang w:val="en-US"/>
+              </w:rPr>
+            </w:pPr>
+            <w:r>
+              <w:rPr>
+                <w:rFonts w:ascii="Century" w:hAnsi="Century" w:cs="Times New Roman"/>
+                <w:sz w:val="28"/>
+                <w:szCs w:val="28"/>
+                <w:lang w:val="en-US"/>
+              </w:rPr>
+              <w:t>User</w:t>
+            </w:r>
+          </w:p>
+        </w:tc>
+      </w:tr>
+      <w:tr>
+        <w:tc>
+          <w:tcPr>
+            <w:tcW w:w="3539" w:type="dxa"/>
+          </w:tcPr>
+          <w:p>
+            <w:pPr>
+              <w:jc w:val="both"/>
+              <w:rPr>
+                <w:rFonts w:ascii="Century" w:hAnsi="Century" w:cs="Times New Roman"/>
+                <w:sz w:val="28"/>
+                <w:szCs w:val="28"/>
+                <w:lang w:val="en-US"/>
+              </w:rPr>
+            </w:pPr>
+            <w:r>
+              <w:rPr>
+                <w:rFonts w:ascii="Century" w:hAnsi="Century" w:cs="Times New Roman"/>
+                <w:i/>
+                <w:color w:val="262626" w:themeColor="text1" w:themeTint="D9"/>
+                <w:sz w:val="28"/>
+                <w:szCs w:val="28"/>
+                <w:lang w:val="en-US"/>
+              </w:rPr>
+              <w:t>Goal</w:t>
+            </w:r>
+          </w:p>
+        </w:tc>
+        <w:tc>
+          <w:tcPr>
+            <w:tcW w:w="6095" w:type="dxa"/>
+          </w:tcPr>
+          <w:p>
+            <w:pPr>
+              <w:jc w:val="both"/>
+              <w:rPr>
+                <w:rFonts w:ascii="Century" w:hAnsi="Century" w:cs="Times New Roman"/>
+                <w:sz w:val="28"/>
+                <w:szCs w:val="28"/>
+                <w:lang w:val="en-US"/>
+              </w:rPr>
+            </w:pPr>
+            <w:r>
+              <w:rPr>
+                <w:rFonts w:ascii="Century" w:hAnsi="Century" w:cs="Times New Roman"/>
+                <w:sz w:val="28"/>
+                <w:szCs w:val="28"/>
+                <w:lang w:val="en-US"/>
+              </w:rPr>
+              <w:t>Allow the user to report possible damages related to the car before starting using it</w:t>
+            </w:r>
+          </w:p>
+        </w:tc>
+      </w:tr>
+      <w:tr>
+        <w:tc>
+          <w:tcPr>
+            <w:tcW w:w="3539" w:type="dxa"/>
+          </w:tcPr>
+          <w:p>
+            <w:pPr>
+              <w:jc w:val="both"/>
+              <w:rPr>
+                <w:rFonts w:ascii="Century" w:hAnsi="Century" w:cs="Times New Roman"/>
+                <w:sz w:val="28"/>
+                <w:szCs w:val="28"/>
+                <w:lang w:val="en-US"/>
+              </w:rPr>
+            </w:pPr>
+            <w:r>
+              <w:rPr>
+                <w:rFonts w:ascii="Century" w:hAnsi="Century" w:cs="Times New Roman"/>
+                <w:i/>
+                <w:color w:val="262626" w:themeColor="text1" w:themeTint="D9"/>
+                <w:sz w:val="28"/>
+                <w:szCs w:val="28"/>
+                <w:lang w:val="en-US"/>
+              </w:rPr>
+              <w:t>Input condition</w:t>
+            </w:r>
+          </w:p>
+        </w:tc>
+        <w:tc>
+          <w:tcPr>
+            <w:tcW w:w="6095" w:type="dxa"/>
+          </w:tcPr>
+          <w:p>
+            <w:pPr>
+              <w:jc w:val="both"/>
+              <w:rPr>
+                <w:rFonts w:ascii="Century" w:hAnsi="Century" w:cs="Times New Roman"/>
+                <w:sz w:val="28"/>
+                <w:szCs w:val="28"/>
+                <w:lang w:val="en-US"/>
+              </w:rPr>
+            </w:pPr>
+            <w:r>
+              <w:rPr>
+                <w:rFonts w:ascii="Century" w:hAnsi="Century" w:cs="Times New Roman"/>
+                <w:sz w:val="28"/>
+                <w:szCs w:val="28"/>
+                <w:lang w:val="en-US"/>
+              </w:rPr>
+              <w:t>The car has been unlocked and the user is inside it</w:t>
+            </w:r>
+          </w:p>
+        </w:tc>
+      </w:tr>
+      <w:tr>
+        <w:tc>
+          <w:tcPr>
+            <w:tcW w:w="3539" w:type="dxa"/>
+          </w:tcPr>
+          <w:p>
+            <w:pPr>
+              <w:jc w:val="both"/>
+              <w:rPr>
+                <w:rFonts w:ascii="Century" w:hAnsi="Century" w:cs="Times New Roman"/>
+                <w:sz w:val="28"/>
+                <w:szCs w:val="28"/>
+                <w:lang w:val="en-US"/>
+              </w:rPr>
+            </w:pPr>
+            <w:r>
+              <w:rPr>
+                <w:rFonts w:ascii="Century" w:hAnsi="Century" w:cs="Times New Roman"/>
+                <w:i/>
+                <w:color w:val="262626" w:themeColor="text1" w:themeTint="D9"/>
+                <w:sz w:val="28"/>
+                <w:szCs w:val="28"/>
+                <w:lang w:val="en-US"/>
+              </w:rPr>
+              <w:t>Event flow</w:t>
+            </w:r>
+          </w:p>
+        </w:tc>
+        <w:tc>
+          <w:tcPr>
+            <w:tcW w:w="6095" w:type="dxa"/>
+          </w:tcPr>
+          <w:p>
+            <w:pPr>
+              <w:pStyle w:val="Paragrafoelenco"/>
+              <w:numPr>
+                <w:ilvl w:val="0"/>
+                <w:numId w:val="39"/>
+              </w:numPr>
+              <w:jc w:val="both"/>
+              <w:rPr>
+                <w:rFonts w:ascii="Century" w:hAnsi="Century" w:cs="Times New Roman"/>
+                <w:sz w:val="28"/>
+                <w:szCs w:val="28"/>
+                <w:lang w:val="en-US"/>
+              </w:rPr>
+            </w:pPr>
+            <w:r>
+              <w:rPr>
+                <w:rFonts w:ascii="Century" w:hAnsi="Century" w:cs="Times New Roman"/>
+                <w:sz w:val="28"/>
+                <w:szCs w:val="28"/>
+                <w:lang w:val="en-US"/>
+              </w:rPr>
+              <w:t>Ask the user to report the car status by expressing a vote (1 to 5 stars)</w:t>
+            </w:r>
+          </w:p>
+          <w:p>
+            <w:pPr>
+              <w:pStyle w:val="Paragrafoelenco"/>
+              <w:numPr>
+                <w:ilvl w:val="0"/>
+                <w:numId w:val="39"/>
+              </w:numPr>
+              <w:jc w:val="both"/>
+              <w:rPr>
+                <w:rFonts w:ascii="Century" w:hAnsi="Century" w:cs="Times New Roman"/>
+                <w:sz w:val="28"/>
+                <w:szCs w:val="28"/>
+                <w:lang w:val="en-US"/>
+              </w:rPr>
+            </w:pPr>
+            <w:r>
+              <w:rPr>
+                <w:rFonts w:ascii="Century" w:hAnsi="Century" w:cs="Times New Roman"/>
+                <w:sz w:val="28"/>
+                <w:szCs w:val="28"/>
+                <w:lang w:val="en-US"/>
+              </w:rPr>
+              <w:t>Record the vote expressed and eventually collect further information</w:t>
+            </w:r>
+          </w:p>
+        </w:tc>
+      </w:tr>
+      <w:tr>
+        <w:tc>
+          <w:tcPr>
+            <w:tcW w:w="3539" w:type="dxa"/>
+          </w:tcPr>
+          <w:p>
+            <w:pPr>
+              <w:jc w:val="both"/>
+              <w:rPr>
+                <w:rFonts w:ascii="Century" w:hAnsi="Century" w:cs="Times New Roman"/>
+                <w:sz w:val="28"/>
+                <w:szCs w:val="28"/>
+                <w:lang w:val="en-US"/>
+              </w:rPr>
+            </w:pPr>
+            <w:r>
+              <w:rPr>
+                <w:rFonts w:ascii="Century" w:hAnsi="Century" w:cs="Times New Roman"/>
+                <w:i/>
+                <w:color w:val="262626" w:themeColor="text1" w:themeTint="D9"/>
+                <w:sz w:val="28"/>
+                <w:szCs w:val="28"/>
+                <w:lang w:val="en-US"/>
+              </w:rPr>
+              <w:lastRenderedPageBreak/>
+              <w:t>Output condition</w:t>
+            </w:r>
+          </w:p>
+        </w:tc>
+        <w:tc>
+          <w:tcPr>
+            <w:tcW w:w="6095" w:type="dxa"/>
+          </w:tcPr>
+          <w:p>
+            <w:pPr>
+              <w:jc w:val="both"/>
+              <w:rPr>
+                <w:rFonts w:ascii="Century" w:hAnsi="Century" w:cs="Times New Roman"/>
+                <w:sz w:val="28"/>
+                <w:szCs w:val="28"/>
+                <w:lang w:val="en-US"/>
+              </w:rPr>
+            </w:pPr>
+            <w:r>
+              <w:rPr>
+                <w:rFonts w:ascii="Century" w:hAnsi="Century" w:cs="Times New Roman"/>
+                <w:sz w:val="28"/>
+                <w:szCs w:val="28"/>
+                <w:lang w:val="en-US"/>
+              </w:rPr>
+              <w:t>The ride is ready to start</w:t>
+            </w:r>
+          </w:p>
+        </w:tc>
+      </w:tr>
+      <w:tr>
+        <w:tc>
+          <w:tcPr>
+            <w:tcW w:w="3539" w:type="dxa"/>
+          </w:tcPr>
+          <w:p>
+            <w:pPr>
+              <w:jc w:val="both"/>
+              <w:rPr>
+                <w:rFonts w:ascii="Century" w:hAnsi="Century" w:cs="Times New Roman"/>
+                <w:sz w:val="28"/>
+                <w:szCs w:val="28"/>
+                <w:lang w:val="en-US"/>
+              </w:rPr>
+            </w:pPr>
+            <w:r>
+              <w:rPr>
+                <w:rFonts w:ascii="Century" w:hAnsi="Century" w:cs="Times New Roman"/>
+                <w:i/>
+                <w:color w:val="262626" w:themeColor="text1" w:themeTint="D9"/>
+                <w:sz w:val="28"/>
+                <w:szCs w:val="28"/>
+                <w:lang w:val="en-US"/>
+              </w:rPr>
+              <w:t>Exceptions</w:t>
+            </w:r>
+          </w:p>
+        </w:tc>
+        <w:tc>
+          <w:tcPr>
+            <w:tcW w:w="6095" w:type="dxa"/>
+          </w:tcPr>
+          <w:p>
+            <w:pPr>
+              <w:jc w:val="both"/>
+              <w:rPr>
+                <w:rFonts w:ascii="Century" w:hAnsi="Century" w:cs="Times New Roman"/>
+                <w:sz w:val="28"/>
+                <w:szCs w:val="28"/>
+                <w:lang w:val="en-US"/>
+              </w:rPr>
+            </w:pPr>
+            <w:r>
+              <w:rPr>
+                <w:rFonts w:ascii="Century" w:hAnsi="Century" w:cs="Times New Roman"/>
+                <w:sz w:val="28"/>
+                <w:szCs w:val="28"/>
+                <w:lang w:val="en-US"/>
+              </w:rPr>
+              <w:t>-</w:t>
+            </w:r>
+          </w:p>
+        </w:tc>
+      </w:tr>
+    </w:tbl>
+    <w:p>
+      <w:pPr>
+        <w:jc w:val="both"/>
+        <w:rPr>
+          <w:rFonts w:ascii="Century" w:hAnsi="Century" w:cs="Times New Roman"/>
+          <w:sz w:val="28"/>
+          <w:szCs w:val="28"/>
+          <w:lang w:val="en-US"/>
+        </w:rPr>
+      </w:pPr>
+    </w:p>
+    <w:p>
+      <w:pPr>
+        <w:pStyle w:val="Paragrafoelenco"/>
+        <w:numPr>
+          <w:ilvl w:val="3"/>
+          <w:numId w:val="2"/>
+        </w:numPr>
+        <w:jc w:val="both"/>
+        <w:rPr>
+          <w:rFonts w:ascii="Century" w:hAnsi="Century" w:cs="Times New Roman"/>
+          <w:sz w:val="28"/>
+          <w:szCs w:val="28"/>
+          <w:lang w:val="en-US"/>
+        </w:rPr>
+      </w:pPr>
+      <w:r>
+        <w:rPr>
+          <w:rFonts w:ascii="Century" w:hAnsi="Century" w:cs="Times New Roman"/>
+          <w:sz w:val="28"/>
+          <w:szCs w:val="28"/>
+          <w:lang w:val="en-US"/>
+        </w:rPr>
         <w:t>Set saving mode</w:t>
       </w:r>
     </w:p>
@@ -16313,7 +16715,7 @@
                 <w:szCs w:val="28"/>
                 <w:lang w:val="en-US"/>
               </w:rPr>
-              <w:t xml:space="preserve">The system tells the user which could be useful tips to save money at the end of the ride. The user is not bound to that </w:t>
+              <w:t>The system tells the user which could be useful tips to save money at the end of the ride. The user is not bound to that tips and doesn’t necessarily follow them.</w:t>
             </w:r>
             <w:r>
               <w:rPr>
@@ -16322,8 +16724,27 @@
                 <w:szCs w:val="28"/>
                 <w:lang w:val="en-US"/>
               </w:rPr>
-              <w:lastRenderedPageBreak/>
-              <w:t>tips and doesn’t necessarily follow them.</w:t>
+              <w:t xml:space="preserve"> Tips are signaled </w:t>
+            </w:r>
+            <w:proofErr w:type="gramStart"/>
+            <w:r>
+              <w:rPr>
+                <w:rFonts w:ascii="Century" w:hAnsi="Century" w:cs="Times New Roman"/>
+                <w:sz w:val="28"/>
+                <w:szCs w:val="28"/>
+                <w:lang w:val="en-US"/>
+              </w:rPr>
+              <w:t>taking into account</w:t>
+            </w:r>
+            <w:proofErr w:type="gramEnd"/>
+            <w:r>
+              <w:rPr>
+                <w:rFonts w:ascii="Century" w:hAnsi="Century" w:cs="Times New Roman"/>
+                <w:sz w:val="28"/>
+                <w:szCs w:val="28"/>
+                <w:lang w:val="en-US"/>
+              </w:rPr>
+              <w:t xml:space="preserve"> user’s destination.</w:t>
             </w:r>
             <w:r>
               <w:rPr>
@@ -16332,7 +16753,7 @@
                 <w:szCs w:val="28"/>
                 <w:lang w:val="en-US"/>
               </w:rPr>
-              <w:t xml:space="preserve"> Tips are signaled taking into account user’s destination.</w:t>
+              <w:t xml:space="preserve"> If no destination is inserted into the car system, the user is asked to provide one.</w:t>
             </w:r>
           </w:p>
         </w:tc>
@@ -16361,7 +16782,6 @@
                 <w:szCs w:val="28"/>
                 <w:lang w:val="en-US"/>
               </w:rPr>
-              <w:lastRenderedPageBreak/>
               <w:t>Output condition</w:t>
             </w:r>
           </w:p>
@@ -16877,25 +17297,14 @@
           <w:lang w:val="en-US"/>
         </w:rPr>
       </w:pPr>
-      <w:bookmarkStart w:id="0" w:name="_GoBack"/>
-      <w:r>
-        <w:rPr>
-          <w:rFonts w:ascii="Century" w:hAnsi="Century" w:cs="Times New Roman"/>
-          <w:sz w:val="28"/>
-          <w:szCs w:val="28"/>
-          <w:lang w:val="en-US"/>
-        </w:rPr>
-        <w:t>Stop navigatio</w:t>
-      </w:r>
-      <w:bookmarkEnd w:id="0"/>
-      <w:r>
-        <w:rPr>
-          <w:rFonts w:ascii="Century" w:hAnsi="Century" w:cs="Times New Roman"/>
-          <w:sz w:val="28"/>
-          <w:szCs w:val="28"/>
-          <w:lang w:val="en-US"/>
-        </w:rPr>
-        <w:t>n</w:t>
+      <w:r>
+        <w:rPr>
+          <w:rFonts w:ascii="Century" w:hAnsi="Century" w:cs="Times New Roman"/>
+          <w:sz w:val="28"/>
+          <w:szCs w:val="28"/>
+          <w:lang w:val="en-US"/>
+        </w:rPr>
+        <w:t>Stop navigation</w:t>
       </w:r>
     </w:p>
     <w:tbl>
@@ -17094,6 +17503,7 @@
                 <w:szCs w:val="28"/>
                 <w:lang w:val="en-US"/>
               </w:rPr>
+              <w:lastRenderedPageBreak/>
               <w:t>Event flow</w:t>
             </w:r>
           </w:p>
@@ -17251,17 +17661,7 @@
                 <w:szCs w:val="28"/>
                 <w:lang w:val="en-US"/>
               </w:rPr>
-              <w:t xml:space="preserve"> to plug in the car, </w:t>
-            </w:r>
-            <w:r>
-              <w:rPr>
-                <w:rFonts w:ascii="Century" w:hAnsi="Century" w:cs="Times New Roman"/>
-                <w:sz w:val="28"/>
-                <w:szCs w:val="28"/>
-                <w:lang w:val="en-US"/>
-              </w:rPr>
-              <w:lastRenderedPageBreak/>
-              <w:t>the recharge option is discarded and the status is set to “AVAILABLE”</w:t>
+              <w:t xml:space="preserve"> to plug in the car, the recharge option is discarded and the status is set to “AVAILABLE”</w:t>
             </w:r>
           </w:p>
           <w:p>
@@ -17426,7 +17826,6 @@
                 <w:szCs w:val="28"/>
                 <w:lang w:val="en-US"/>
               </w:rPr>
-              <w:lastRenderedPageBreak/>
               <w:t>Output condition</w:t>
             </w:r>
           </w:p>
@@ -17905,6 +18304,7 @@
                 <w:szCs w:val="28"/>
                 <w:lang w:val="en-US"/>
               </w:rPr>
+              <w:lastRenderedPageBreak/>
               <w:t>Exceptions</w:t>
             </w:r>
           </w:p>
@@ -17989,8 +18389,115 @@
     </w:p>
     <w:p>
       <w:pPr>
-        <w:pStyle w:val="Paragrafoelenco"/>
-        <w:ind w:left="1080"/>
+        <w:jc w:val="both"/>
+        <w:rPr>
+          <w:rFonts w:ascii="Century" w:hAnsi="Century" w:cs="Times New Roman"/>
+          <w:sz w:val="28"/>
+          <w:szCs w:val="28"/>
+          <w:lang w:val="en-US"/>
+        </w:rPr>
+      </w:pPr>
+    </w:p>
+    <w:p>
+      <w:pPr>
+        <w:jc w:val="both"/>
+        <w:rPr>
+          <w:rFonts w:ascii="Century" w:hAnsi="Century" w:cs="Times New Roman"/>
+          <w:sz w:val="28"/>
+          <w:szCs w:val="28"/>
+          <w:lang w:val="en-US"/>
+        </w:rPr>
+      </w:pPr>
+      <w:r>
+        <w:rPr>
+          <w:rFonts w:ascii="Century" w:hAnsi="Century" w:cs="Times New Roman"/>
+          <w:sz w:val="28"/>
+          <w:szCs w:val="28"/>
+          <w:lang w:val="en-US"/>
+        </w:rPr>
+        <w:t>Here below is reported a complete schema concerning how the system has been thought</w:t>
+      </w:r>
+      <w:bookmarkStart w:id="0" w:name="_GoBack"/>
+      <w:bookmarkEnd w:id="0"/>
+    </w:p>
+    <w:p>
+      <w:pPr>
+        <w:jc w:val="both"/>
+        <w:rPr>
+          <w:rFonts w:ascii="Century" w:hAnsi="Century" w:cs="Times New Roman"/>
+          <w:sz w:val="28"/>
+          <w:szCs w:val="28"/>
+          <w:lang w:val="en-US"/>
+        </w:rPr>
+      </w:pPr>
+    </w:p>
+    <w:p>
+      <w:pPr>
+        <w:jc w:val="both"/>
+        <w:rPr>
+          <w:rFonts w:ascii="Century" w:hAnsi="Century" w:cs="Times New Roman"/>
+          <w:b/>
+          <w:i/>
+          <w:sz w:val="28"/>
+          <w:szCs w:val="28"/>
+          <w:lang w:val="en-US"/>
+        </w:rPr>
+      </w:pPr>
+      <w:r>
+        <w:rPr>
+          <w:rFonts w:ascii="Century" w:hAnsi="Century" w:cs="Times New Roman"/>
+          <w:b/>
+          <w:i/>
+          <w:noProof/>
+          <w:sz w:val="28"/>
+          <w:szCs w:val="28"/>
+          <w:lang w:eastAsia="it-IT"/>
+        </w:rPr>
+        <w:drawing>
+          <wp:inline distT="0" distB="0" distL="0" distR="0">
+            <wp:extent cx="6120130" cy="3562985"/>
+            <wp:effectExtent l="0" t="0" r="0" b="0"/>
+            <wp:docPr id="2" name="Immagine 2"/>
+            <wp:cNvGraphicFramePr>
+              <a:graphicFrameLocks xmlns:a="http://schemas.openxmlformats.org/drawingml/2006/main" noChangeAspect="1"/>
+            </wp:cNvGraphicFramePr>
+            <a:graphic xmlns:a="http://schemas.openxmlformats.org/drawingml/2006/main">
+              <a:graphicData uri="http://schemas.openxmlformats.org/drawingml/2006/picture">
+                <pic:pic xmlns:pic="http://schemas.openxmlformats.org/drawingml/2006/picture">
+                  <pic:nvPicPr>
+                    <pic:cNvPr id="2" name="Main.png"/>
+                    <pic:cNvPicPr/>
+                  </pic:nvPicPr>
+                  <pic:blipFill>
+                    <a:blip r:embed="rId9">
+                      <a:extLst>
+                        <a:ext uri="{28A0092B-C50C-407E-A947-70E740481C1C}">
+                          <a14:useLocalDpi xmlns:a14="http://schemas.microsoft.com/office/drawing/2010/main" val="0"/>
+                        </a:ext>
+                      </a:extLst>
+                    </a:blip>
+                    <a:stretch>
+                      <a:fillRect/>
+                    </a:stretch>
+                  </pic:blipFill>
+                  <pic:spPr>
+                    <a:xfrm>
+                      <a:off x="0" y="0"/>
+                      <a:ext cx="6120130" cy="3562985"/>
+                    </a:xfrm>
+                    <a:prstGeom prst="rect">
+                      <a:avLst/>
+                    </a:prstGeom>
+                  </pic:spPr>
+                </pic:pic>
+              </a:graphicData>
+            </a:graphic>
+          </wp:inline>
+        </w:drawing>
+      </w:r>
+    </w:p>
+    <w:p>
+      <w:pPr>
         <w:jc w:val="both"/>
         <w:rPr>
           <w:rFonts w:ascii="Century" w:hAnsi="Century" w:cs="Times New Roman"/>
@@ -18603,8 +19110,8 @@
       </w:pPr>
     </w:p>
     <w:sectPr>
-      <w:headerReference w:type="default" r:id="rId9"/>
-      <w:footerReference w:type="default" r:id="rId10"/>
+      <w:headerReference w:type="default" r:id="rId10"/>
+      <w:footerReference w:type="default" r:id="rId11"/>
       <w:pgSz w:w="11906" w:h="16838"/>
       <w:pgMar w:top="1417" w:right="1134" w:bottom="1134" w:left="1134" w:header="708" w:footer="708" w:gutter="0"/>
       <w:cols w:space="708"/>
@@ -18756,7 +19263,7 @@
                               <w:sz w:val="28"/>
                               <w:szCs w:val="28"/>
                             </w:rPr>
-                            <w:t>28</w:t>
+                            <w:t>22</w:t>
                           </w:r>
                           <w:r>
                             <w:rPr>
@@ -18826,7 +19333,7 @@
                         <w:sz w:val="28"/>
                         <w:szCs w:val="28"/>
                       </w:rPr>
-                      <w:t>28</w:t>
+                      <w:t>22</w:t>
                     </w:r>
                     <w:r>
                       <w:rPr>
@@ -20286,6 +20793,92 @@
     </w:lvl>
   </w:abstractNum>
   <w:abstractNum w:abstractNumId="14" w15:restartNumberingAfterBreak="0">
+    <w:nsid w:val="2CF45615"/>
+    <w:multiLevelType w:val="hybridMultilevel"/>
+    <w:tmpl w:val="31DC18AC"/>
+    <w:lvl w:ilvl="0" w:tplc="0410000F">
+      <w:start w:val="1"/>
+      <w:numFmt w:val="decimal"/>
+      <w:lvlText w:val="%1."/>
+      <w:lvlJc w:val="left"/>
+      <w:pPr>
+        <w:ind w:left="720" w:hanging="360"/>
+      </w:pPr>
+    </w:lvl>
+    <w:lvl w:ilvl="1" w:tplc="04100019" w:tentative="1">
+      <w:start w:val="1"/>
+      <w:numFmt w:val="lowerLetter"/>
+      <w:lvlText w:val="%2."/>
+      <w:lvlJc w:val="left"/>
+      <w:pPr>
+        <w:ind w:left="1440" w:hanging="360"/>
+      </w:pPr>
+    </w:lvl>
+    <w:lvl w:ilvl="2" w:tplc="0410001B" w:tentative="1">
+      <w:start w:val="1"/>
+      <w:numFmt w:val="lowerRoman"/>
+      <w:lvlText w:val="%3."/>
+      <w:lvlJc w:val="right"/>
+      <w:pPr>
+        <w:ind w:left="2160" w:hanging="180"/>
+      </w:pPr>
+    </w:lvl>
+    <w:lvl w:ilvl="3" w:tplc="0410000F" w:tentative="1">
+      <w:start w:val="1"/>
+      <w:numFmt w:val="decimal"/>
+      <w:lvlText w:val="%4."/>
+      <w:lvlJc w:val="left"/>
+      <w:pPr>
+        <w:ind w:left="2880" w:hanging="360"/>
+      </w:pPr>
+    </w:lvl>
+    <w:lvl w:ilvl="4" w:tplc="04100019" w:tentative="1">
+      <w:start w:val="1"/>
+      <w:numFmt w:val="lowerLetter"/>
+      <w:lvlText w:val="%5."/>
+      <w:lvlJc w:val="left"/>
+      <w:pPr>
+        <w:ind w:left="3600" w:hanging="360"/>
+      </w:pPr>
+    </w:lvl>
+    <w:lvl w:ilvl="5" w:tplc="0410001B" w:tentative="1">
+      <w:start w:val="1"/>
+      <w:numFmt w:val="lowerRoman"/>
+      <w:lvlText w:val="%6."/>
+      <w:lvlJc w:val="right"/>
+      <w:pPr>
+        <w:ind w:left="4320" w:hanging="180"/>
+      </w:pPr>
+    </w:lvl>
+    <w:lvl w:ilvl="6" w:tplc="0410000F" w:tentative="1">
+      <w:start w:val="1"/>
+      <w:numFmt w:val="decimal"/>
+      <w:lvlText w:val="%7."/>
+      <w:lvlJc w:val="left"/>
+      <w:pPr>
+        <w:ind w:left="5040" w:hanging="360"/>
+      </w:pPr>
+    </w:lvl>
+    <w:lvl w:ilvl="7" w:tplc="04100019" w:tentative="1">
+      <w:start w:val="1"/>
+      <w:numFmt w:val="lowerLetter"/>
+      <w:lvlText w:val="%8."/>
+      <w:lvlJc w:val="left"/>
+      <w:pPr>
+        <w:ind w:left="5760" w:hanging="360"/>
+      </w:pPr>
+    </w:lvl>
+    <w:lvl w:ilvl="8" w:tplc="0410001B" w:tentative="1">
+      <w:start w:val="1"/>
+      <w:numFmt w:val="lowerRoman"/>
+      <w:lvlText w:val="%9."/>
+      <w:lvlJc w:val="right"/>
+      <w:pPr>
+        <w:ind w:left="6480" w:hanging="180"/>
+      </w:pPr>
+    </w:lvl>
+  </w:abstractNum>
+  <w:abstractNum w:abstractNumId="15" w15:restartNumberingAfterBreak="0">
     <w:nsid w:val="2F8A072C"/>
     <w:multiLevelType w:val="hybridMultilevel"/>
     <w:tmpl w:val="845E9476"/>
@@ -20398,7 +20991,7 @@
       </w:rPr>
     </w:lvl>
   </w:abstractNum>
-  <w:abstractNum w:abstractNumId="15" w15:restartNumberingAfterBreak="0">
+  <w:abstractNum w:abstractNumId="16" w15:restartNumberingAfterBreak="0">
     <w:nsid w:val="34D762B9"/>
     <w:multiLevelType w:val="multilevel"/>
     <w:tmpl w:val="200A8150"/>
@@ -20511,7 +21104,7 @@
       </w:rPr>
     </w:lvl>
   </w:abstractNum>
-  <w:abstractNum w:abstractNumId="16" w15:restartNumberingAfterBreak="0">
+  <w:abstractNum w:abstractNumId="17" w15:restartNumberingAfterBreak="0">
     <w:nsid w:val="35B93DE8"/>
     <w:multiLevelType w:val="hybridMultilevel"/>
     <w:tmpl w:val="281E76C0"/>
@@ -20624,7 +21217,7 @@
       </w:rPr>
     </w:lvl>
   </w:abstractNum>
-  <w:abstractNum w:abstractNumId="17" w15:restartNumberingAfterBreak="0">
+  <w:abstractNum w:abstractNumId="18" w15:restartNumberingAfterBreak="0">
     <w:nsid w:val="38FE25C5"/>
     <w:multiLevelType w:val="hybridMultilevel"/>
     <w:tmpl w:val="65968B4A"/>
@@ -20836,7 +21429,7 @@
       </w:rPr>
     </w:lvl>
   </w:abstractNum>
-  <w:abstractNum w:abstractNumId="18" w15:restartNumberingAfterBreak="0">
+  <w:abstractNum w:abstractNumId="19" w15:restartNumberingAfterBreak="0">
     <w:nsid w:val="3E35402A"/>
     <w:multiLevelType w:val="hybridMultilevel"/>
     <w:tmpl w:val="4A30A498"/>
@@ -20925,7 +21518,7 @@
       </w:pPr>
     </w:lvl>
   </w:abstractNum>
-  <w:abstractNum w:abstractNumId="19" w15:restartNumberingAfterBreak="0">
+  <w:abstractNum w:abstractNumId="20" w15:restartNumberingAfterBreak="0">
     <w:nsid w:val="40D44083"/>
     <w:multiLevelType w:val="hybridMultilevel"/>
     <w:tmpl w:val="0E2283B6"/>
@@ -21014,7 +21607,7 @@
       </w:pPr>
     </w:lvl>
   </w:abstractNum>
-  <w:abstractNum w:abstractNumId="20" w15:restartNumberingAfterBreak="0">
+  <w:abstractNum w:abstractNumId="21" w15:restartNumberingAfterBreak="0">
     <w:nsid w:val="41CD0BAB"/>
     <w:multiLevelType w:val="hybridMultilevel"/>
     <w:tmpl w:val="82DA60EC"/>
@@ -21127,7 +21720,7 @@
       </w:rPr>
     </w:lvl>
   </w:abstractNum>
-  <w:abstractNum w:abstractNumId="21" w15:restartNumberingAfterBreak="0">
+  <w:abstractNum w:abstractNumId="22" w15:restartNumberingAfterBreak="0">
     <w:nsid w:val="4A6D03C1"/>
     <w:multiLevelType w:val="hybridMultilevel"/>
     <w:tmpl w:val="066A48BA"/>
@@ -21239,7 +21832,7 @@
       </w:rPr>
     </w:lvl>
   </w:abstractNum>
-  <w:abstractNum w:abstractNumId="22" w15:restartNumberingAfterBreak="0">
+  <w:abstractNum w:abstractNumId="23" w15:restartNumberingAfterBreak="0">
     <w:nsid w:val="543D6E5A"/>
     <w:multiLevelType w:val="multilevel"/>
     <w:tmpl w:val="1E4A4D78"/>
@@ -21360,7 +21953,7 @@
       </w:rPr>
     </w:lvl>
   </w:abstractNum>
-  <w:abstractNum w:abstractNumId="23" w15:restartNumberingAfterBreak="0">
+  <w:abstractNum w:abstractNumId="24" w15:restartNumberingAfterBreak="0">
     <w:nsid w:val="54730898"/>
     <w:multiLevelType w:val="hybridMultilevel"/>
     <w:tmpl w:val="83D6240C"/>
@@ -21449,7 +22042,7 @@
       </w:pPr>
     </w:lvl>
   </w:abstractNum>
-  <w:abstractNum w:abstractNumId="24" w15:restartNumberingAfterBreak="0">
+  <w:abstractNum w:abstractNumId="25" w15:restartNumberingAfterBreak="0">
     <w:nsid w:val="57C13F9D"/>
     <w:multiLevelType w:val="hybridMultilevel"/>
     <w:tmpl w:val="69BCC57C"/>
@@ -21562,7 +22155,7 @@
       </w:rPr>
     </w:lvl>
   </w:abstractNum>
-  <w:abstractNum w:abstractNumId="25" w15:restartNumberingAfterBreak="0">
+  <w:abstractNum w:abstractNumId="26" w15:restartNumberingAfterBreak="0">
     <w:nsid w:val="5CA157E3"/>
     <w:multiLevelType w:val="hybridMultilevel"/>
     <w:tmpl w:val="D03050A6"/>
@@ -21651,7 +22244,7 @@
       </w:pPr>
     </w:lvl>
   </w:abstractNum>
-  <w:abstractNum w:abstractNumId="26" w15:restartNumberingAfterBreak="0">
+  <w:abstractNum w:abstractNumId="27" w15:restartNumberingAfterBreak="0">
     <w:nsid w:val="5D7C2440"/>
     <w:multiLevelType w:val="hybridMultilevel"/>
     <w:tmpl w:val="4EB8768A"/>
@@ -21764,7 +22357,7 @@
       </w:rPr>
     </w:lvl>
   </w:abstractNum>
-  <w:abstractNum w:abstractNumId="27" w15:restartNumberingAfterBreak="0">
+  <w:abstractNum w:abstractNumId="28" w15:restartNumberingAfterBreak="0">
     <w:nsid w:val="62C03A18"/>
     <w:multiLevelType w:val="hybridMultilevel"/>
     <w:tmpl w:val="F64E9600"/>
@@ -21877,7 +22470,7 @@
       </w:rPr>
     </w:lvl>
   </w:abstractNum>
-  <w:abstractNum w:abstractNumId="28" w15:restartNumberingAfterBreak="0">
+  <w:abstractNum w:abstractNumId="29" w15:restartNumberingAfterBreak="0">
     <w:nsid w:val="6A2675F1"/>
     <w:multiLevelType w:val="hybridMultilevel"/>
     <w:tmpl w:val="B5CE3360"/>
@@ -21990,7 +22583,7 @@
       </w:rPr>
     </w:lvl>
   </w:abstractNum>
-  <w:abstractNum w:abstractNumId="29" w15:restartNumberingAfterBreak="0">
+  <w:abstractNum w:abstractNumId="30" w15:restartNumberingAfterBreak="0">
     <w:nsid w:val="723831AF"/>
     <w:multiLevelType w:val="hybridMultilevel"/>
     <w:tmpl w:val="2850DB16"/>
@@ -22079,7 +22672,7 @@
       </w:pPr>
     </w:lvl>
   </w:abstractNum>
-  <w:abstractNum w:abstractNumId="30" w15:restartNumberingAfterBreak="0">
+  <w:abstractNum w:abstractNumId="31" w15:restartNumberingAfterBreak="0">
     <w:nsid w:val="75382390"/>
     <w:multiLevelType w:val="hybridMultilevel"/>
     <w:tmpl w:val="7B423650"/>
@@ -22168,7 +22761,7 @@
       </w:pPr>
     </w:lvl>
   </w:abstractNum>
-  <w:abstractNum w:abstractNumId="31" w15:restartNumberingAfterBreak="0">
+  <w:abstractNum w:abstractNumId="32" w15:restartNumberingAfterBreak="0">
     <w:nsid w:val="78C74D17"/>
     <w:multiLevelType w:val="hybridMultilevel"/>
     <w:tmpl w:val="F2C87616"/>
@@ -22280,7 +22873,7 @@
       </w:rPr>
     </w:lvl>
   </w:abstractNum>
-  <w:abstractNum w:abstractNumId="32" w15:restartNumberingAfterBreak="0">
+  <w:abstractNum w:abstractNumId="33" w15:restartNumberingAfterBreak="0">
     <w:nsid w:val="78CF66E9"/>
     <w:multiLevelType w:val="hybridMultilevel"/>
     <w:tmpl w:val="751C39AC"/>
@@ -22392,10 +22985,10 @@
       </w:rPr>
     </w:lvl>
   </w:abstractNum>
-  <w:abstractNum w:abstractNumId="33" w15:restartNumberingAfterBreak="0">
+  <w:abstractNum w:abstractNumId="34" w15:restartNumberingAfterBreak="0">
     <w:nsid w:val="7B2B7D82"/>
     <w:multiLevelType w:val="hybridMultilevel"/>
-    <w:tmpl w:val="EE909540"/>
+    <w:tmpl w:val="901C2664"/>
     <w:lvl w:ilvl="0" w:tplc="2CD07A6C">
       <w:start w:val="1"/>
       <w:numFmt w:val="lowerLetter"/>
@@ -22481,7 +23074,7 @@
       </w:pPr>
     </w:lvl>
   </w:abstractNum>
-  <w:abstractNum w:abstractNumId="34" w15:restartNumberingAfterBreak="0">
+  <w:abstractNum w:abstractNumId="35" w15:restartNumberingAfterBreak="0">
     <w:nsid w:val="7CE77196"/>
     <w:multiLevelType w:val="hybridMultilevel"/>
     <w:tmpl w:val="CEFAC1AC"/>
@@ -22594,7 +23187,7 @@
     </w:lvl>
   </w:abstractNum>
   <w:num w:numId="1">
-    <w:abstractNumId w:val="15"/>
+    <w:abstractNumId w:val="16"/>
   </w:num>
   <w:num w:numId="2">
     <w:abstractNumId w:val="8"/>
@@ -22603,25 +23196,25 @@
     <w:abstractNumId w:val="4"/>
   </w:num>
   <w:num w:numId="4">
-    <w:abstractNumId w:val="22"/>
+    <w:abstractNumId w:val="23"/>
   </w:num>
   <w:num w:numId="5">
-    <w:abstractNumId w:val="18"/>
+    <w:abstractNumId w:val="19"/>
   </w:num>
   <w:num w:numId="6">
     <w:abstractNumId w:val="3"/>
   </w:num>
   <w:num w:numId="7">
-    <w:abstractNumId w:val="16"/>
+    <w:abstractNumId w:val="17"/>
   </w:num>
   <w:num w:numId="8">
-    <w:abstractNumId w:val="29"/>
+    <w:abstractNumId w:val="30"/>
   </w:num>
   <w:num w:numId="9">
-    <w:abstractNumId w:val="19"/>
+    <w:abstractNumId w:val="20"/>
   </w:num>
   <w:num w:numId="10">
-    <w:abstractNumId w:val="30"/>
+    <w:abstractNumId w:val="31"/>
   </w:num>
   <w:num w:numId="11">
     <w:abstractNumId w:val="0"/>
@@ -22633,16 +23226,16 @@
     <w:abstractNumId w:val="7"/>
   </w:num>
   <w:num w:numId="14">
-    <w:abstractNumId w:val="17"/>
+    <w:abstractNumId w:val="18"/>
   </w:num>
   <w:num w:numId="15">
-    <w:abstractNumId w:val="31"/>
+    <w:abstractNumId w:val="32"/>
   </w:num>
   <w:num w:numId="16">
-    <w:abstractNumId w:val="32"/>
+    <w:abstractNumId w:val="33"/>
   </w:num>
   <w:num w:numId="17">
-    <w:abstractNumId w:val="25"/>
+    <w:abstractNumId w:val="26"/>
   </w:num>
   <w:num w:numId="18">
     <w:abstractNumId w:val="5"/>
@@ -22654,73 +23247,46 @@
     <w:abstractNumId w:val="6"/>
   </w:num>
   <w:num w:numId="21">
-    <w:abstractNumId w:val="17"/>
+    <w:abstractNumId w:val="18"/>
   </w:num>
   <w:num w:numId="22">
-    <w:abstractNumId w:val="14"/>
+    <w:abstractNumId w:val="15"/>
   </w:num>
   <w:num w:numId="23">
-    <w:abstractNumId w:val="31"/>
+    <w:abstractNumId w:val="32"/>
   </w:num>
   <w:num w:numId="24">
-    <w:abstractNumId w:val="33"/>
-    <w:lvlOverride w:ilvl="0">
-      <w:startOverride w:val="1"/>
-    </w:lvlOverride>
-    <w:lvlOverride w:ilvl="1">
-      <w:startOverride w:val="1"/>
-    </w:lvlOverride>
-    <w:lvlOverride w:ilvl="2">
-      <w:startOverride w:val="1"/>
-    </w:lvlOverride>
-    <w:lvlOverride w:ilvl="3">
-      <w:startOverride w:val="1"/>
-    </w:lvlOverride>
-    <w:lvlOverride w:ilvl="4">
-      <w:startOverride w:val="1"/>
-    </w:lvlOverride>
-    <w:lvlOverride w:ilvl="5">
-      <w:startOverride w:val="1"/>
-    </w:lvlOverride>
-    <w:lvlOverride w:ilvl="6">
-      <w:startOverride w:val="1"/>
-    </w:lvlOverride>
-    <w:lvlOverride w:ilvl="7">
-      <w:startOverride w:val="1"/>
-    </w:lvlOverride>
-    <w:lvlOverride w:ilvl="8">
-      <w:startOverride w:val="1"/>
-    </w:lvlOverride>
+    <w:abstractNumId w:val="34"/>
   </w:num>
   <w:num w:numId="25">
     <w:abstractNumId w:val="13"/>
   </w:num>
   <w:num w:numId="26">
-    <w:abstractNumId w:val="33"/>
+    <w:abstractNumId w:val="34"/>
   </w:num>
   <w:num w:numId="27">
     <w:abstractNumId w:val="11"/>
   </w:num>
   <w:num w:numId="28">
+    <w:abstractNumId w:val="29"/>
+  </w:num>
+  <w:num w:numId="29">
     <w:abstractNumId w:val="28"/>
   </w:num>
-  <w:num w:numId="29">
+  <w:num w:numId="30">
     <w:abstractNumId w:val="27"/>
   </w:num>
-  <w:num w:numId="30">
-    <w:abstractNumId w:val="26"/>
-  </w:num>
   <w:num w:numId="31">
-    <w:abstractNumId w:val="34"/>
+    <w:abstractNumId w:val="35"/>
   </w:num>
   <w:num w:numId="32">
-    <w:abstractNumId w:val="21"/>
+    <w:abstractNumId w:val="22"/>
   </w:num>
   <w:num w:numId="33">
-    <w:abstractNumId w:val="23"/>
+    <w:abstractNumId w:val="24"/>
   </w:num>
   <w:num w:numId="34">
-    <w:abstractNumId w:val="20"/>
+    <w:abstractNumId w:val="21"/>
   </w:num>
   <w:num w:numId="35">
     <w:abstractNumId w:val="2"/>
@@ -22729,10 +23295,13 @@
     <w:abstractNumId w:val="9"/>
   </w:num>
   <w:num w:numId="37">
-    <w:abstractNumId w:val="24"/>
+    <w:abstractNumId w:val="25"/>
   </w:num>
   <w:num w:numId="38">
     <w:abstractNumId w:val="10"/>
+  </w:num>
+  <w:num w:numId="39">
+    <w:abstractNumId w:val="14"/>
   </w:num>
 </w:numbering>
 </file>
@@ -23323,6 +23892,25 @@
       </w:tblBorders>
     </w:tblPr>
   </w:style>
+  <w:style w:type="table" w:styleId="Grigliatabella">
+    <w:name w:val="Table Grid"/>
+    <w:basedOn w:val="Tabellanormale"/>
+    <w:uiPriority w:val="39"/>
+    <w:rsid w:val="0014554E"/>
+    <w:pPr>
+      <w:spacing w:after="0" w:line="240" w:lineRule="auto"/>
+    </w:pPr>
+    <w:tblPr>
+      <w:tblBorders>
+        <w:top w:val="single" w:sz="4" w:space="0" w:color="auto"/>
+        <w:left w:val="single" w:sz="4" w:space="0" w:color="auto"/>
+        <w:bottom w:val="single" w:sz="4" w:space="0" w:color="auto"/>
+        <w:right w:val="single" w:sz="4" w:space="0" w:color="auto"/>
+        <w:insideH w:val="single" w:sz="4" w:space="0" w:color="auto"/>
+        <w:insideV w:val="single" w:sz="4" w:space="0" w:color="auto"/>
+      </w:tblBorders>
+    </w:tblPr>
+  </w:style>
 </w:styles>
 </file>
 
@@ -23592,7 +24180,7 @@
 </file>
 
 <file path=customXml/itemProps1.xml><?xml version="1.0" encoding="utf-8"?>
-<ds:datastoreItem xmlns:ds="http://schemas.openxmlformats.org/officeDocument/2006/customXml" ds:itemID="{DA264E88-20CC-44B7-9E9E-1A3C2FB8AB65}">
+<ds:datastoreItem xmlns:ds="http://schemas.openxmlformats.org/officeDocument/2006/customXml" ds:itemID="{1F1E160C-5820-4E5F-A6ED-BD63807A0981}">
   <ds:schemaRefs>
     <ds:schemaRef ds:uri="http://schemas.openxmlformats.org/officeDocument/2006/bibliography"/>
   </ds:schemaRefs>

</xml_diff>